<commit_message>
Adding final documentation pdf
</commit_message>
<xml_diff>
--- a/ISI_DOC.docx
+++ b/ISI_DOC.docx
@@ -245,14 +245,24 @@
       <w:r>
         <w:t xml:space="preserve">Figure </w:t>
       </w:r>
-      <w:fldSimple w:instr=" SEQ Figure \* ARABIC ">
-        <w:r>
-          <w:rPr>
-            <w:noProof/>
-          </w:rPr>
-          <w:t>1</w:t>
-        </w:r>
-      </w:fldSimple>
+      <w:r>
+        <w:fldChar w:fldCharType="begin"/>
+      </w:r>
+      <w:r>
+        <w:instrText xml:space="preserve"> SEQ Figure \* ARABIC </w:instrText>
+      </w:r>
+      <w:r>
+        <w:fldChar w:fldCharType="separate"/>
+      </w:r>
+      <w:r>
+        <w:rPr>
+          <w:noProof/>
+        </w:rPr>
+        <w:t>1</w:t>
+      </w:r>
+      <w:r>
+        <w:fldChar w:fldCharType="end"/>
+      </w:r>
       <w:r>
         <w:t xml:space="preserve"> an example of eye diagram</w:t>
       </w:r>
@@ -284,8 +294,15 @@
           <w:sz w:val="28"/>
           <w:szCs w:val="28"/>
         </w:rPr>
+        <w:t xml:space="preserve">In an ideal world, eye diagrams would look like rectangular boxes. In reality, communications are imperfect, so the transitions do not line perfectly on top of each other, and an eye-shaped pattern results. On an oscilloscope, the shape of an eye </w:t>
+      </w:r>
+      <w:r>
+        <w:rPr>
+          <w:sz w:val="28"/>
+          <w:szCs w:val="28"/>
+        </w:rPr>
         <w:lastRenderedPageBreak/>
-        <w:t>In an ideal world, eye diagrams would look like rectangular boxes. In reality, communications are imperfect, so the transitions do not line perfectly on top of each other, and an eye-shaped pattern results. On an oscilloscope, the shape of an eye diagram will depend upon various types of triggering signals, such as clock triggers, divided clock triggers, and pattern triggers. Differences in timing and amplitude from bit to bit cause the eye opening to shrink.</w:t>
+        <w:t>diagram will depend upon various types of triggering signals, such as clock triggers, divided clock triggers, and pattern triggers. Differences in timing and amplitude from bit to bit cause the eye opening to shrink.</w:t>
       </w:r>
     </w:p>
     <w:p>
@@ -475,14 +492,24 @@
       <w:r>
         <w:t xml:space="preserve">Figure </w:t>
       </w:r>
-      <w:fldSimple w:instr=" SEQ Figure \* ARABIC ">
-        <w:r>
-          <w:rPr>
-            <w:noProof/>
-          </w:rPr>
-          <w:t>2</w:t>
-        </w:r>
-      </w:fldSimple>
+      <w:r>
+        <w:fldChar w:fldCharType="begin"/>
+      </w:r>
+      <w:r>
+        <w:instrText xml:space="preserve"> SEQ Figure \* ARABIC </w:instrText>
+      </w:r>
+      <w:r>
+        <w:fldChar w:fldCharType="separate"/>
+      </w:r>
+      <w:r>
+        <w:rPr>
+          <w:noProof/>
+        </w:rPr>
+        <w:t>2</w:t>
+      </w:r>
+      <w:r>
+        <w:fldChar w:fldCharType="end"/>
+      </w:r>
       <w:proofErr w:type="gramStart"/>
       <w:r>
         <w:t xml:space="preserve"> eye</w:t>
@@ -507,8 +534,15 @@
           <w:sz w:val="28"/>
           <w:szCs w:val="28"/>
         </w:rPr>
+        <w:t xml:space="preserve">A perfect eye diagram contains an immense amount of parametric information about a signal, like the effects deriving from physics, irrespective of how infrequently these effects occur. If a logic 1 is so distorted that the receiver at the far end can misjudge it for logic 0, you will easily discern this from an eye diagram. What you will not be able to detect, however, are logic or protocol problems, such as when a system is </w:t>
+      </w:r>
+      <w:r>
+        <w:rPr>
+          <w:sz w:val="28"/>
+          <w:szCs w:val="28"/>
+        </w:rPr>
         <w:lastRenderedPageBreak/>
-        <w:t>A perfect eye diagram contains an immense amount of parametric information about a signal, like the effects deriving from physics, irrespective of how infrequently these effects occur. If a logic 1 is so distorted that the receiver at the far end can misjudge it for logic 0, you will easily discern this from an eye diagram. What you will not be able to detect, however, are logic or protocol problems, such as when a system is supposed to transmit a logic 0 but sends a logic 1, or when the logic is in conflict with a protocol.</w:t>
+        <w:t>supposed to transmit a logic 0 but sends a logic 1, or when the logic is in conflict with a protocol.</w:t>
       </w:r>
     </w:p>
     <w:p>
@@ -650,14 +684,24 @@
       <w:r>
         <w:t xml:space="preserve">Figure </w:t>
       </w:r>
-      <w:fldSimple w:instr=" SEQ Figure \* ARABIC ">
-        <w:r>
-          <w:rPr>
-            <w:noProof/>
-          </w:rPr>
-          <w:t>3</w:t>
-        </w:r>
-      </w:fldSimple>
+      <w:r>
+        <w:fldChar w:fldCharType="begin"/>
+      </w:r>
+      <w:r>
+        <w:instrText xml:space="preserve"> SEQ Figure \* ARABIC </w:instrText>
+      </w:r>
+      <w:r>
+        <w:fldChar w:fldCharType="separate"/>
+      </w:r>
+      <w:r>
+        <w:rPr>
+          <w:noProof/>
+        </w:rPr>
+        <w:t>3</w:t>
+      </w:r>
+      <w:r>
+        <w:fldChar w:fldCharType="end"/>
+      </w:r>
       <w:r>
         <w:t>(a) Finite rise and fall times cause eye diagrams to look like this image rather than like a rectangle. (b) Jitter results from the misalignment of rise and fall times. (c) Although the absolute timing error or jitter marg</w:t>
       </w:r>
@@ -813,16 +857,7 @@
           <w:sz w:val="28"/>
           <w:szCs w:val="28"/>
         </w:rPr>
-        <w:t xml:space="preserve"> an eye diagram can reveal important information. It can indicate the best point for sampling, divulge the SNR (signal-to-noise ratio) at the sampling point, and indicate the amount of jitter and distortion. Additionally, it can show the time variation at zero crossing, which is a </w:t>
-      </w:r>
-      <w:r>
-        <w:rPr>
-          <w:rStyle w:val="fontstyle01"/>
-          <w:sz w:val="28"/>
-          <w:szCs w:val="28"/>
-        </w:rPr>
-        <w:lastRenderedPageBreak/>
-        <w:t>measure of jitter.</w:t>
+        <w:t> an eye diagram can reveal important information. It can indicate the best point for sampling, divulge the SNR (signal-to-noise ratio) at the sampling point, and indicate the amount of jitter and distortion. Additionally, it can show the time variation at zero crossing, which is a measure of jitter.</w:t>
       </w:r>
       <w:r>
         <w:rPr>
@@ -837,6 +872,7 @@
         <w:rPr>
           <w:noProof/>
         </w:rPr>
+        <w:lastRenderedPageBreak/>
         <w:drawing>
           <wp:inline distT="0" distB="0" distL="0" distR="0">
             <wp:extent cx="4724400" cy="2543175"/>
@@ -895,14 +931,24 @@
       <w:r>
         <w:t xml:space="preserve">Figure </w:t>
       </w:r>
-      <w:fldSimple w:instr=" SEQ Figure \* ARABIC ">
-        <w:r>
-          <w:rPr>
-            <w:noProof/>
-          </w:rPr>
-          <w:t>4</w:t>
-        </w:r>
-      </w:fldSimple>
+      <w:r>
+        <w:fldChar w:fldCharType="begin"/>
+      </w:r>
+      <w:r>
+        <w:instrText xml:space="preserve"> SEQ Figure \* ARABIC </w:instrText>
+      </w:r>
+      <w:r>
+        <w:fldChar w:fldCharType="separate"/>
+      </w:r>
+      <w:r>
+        <w:rPr>
+          <w:noProof/>
+        </w:rPr>
+        <w:t>4</w:t>
+      </w:r>
+      <w:r>
+        <w:fldChar w:fldCharType="end"/>
+      </w:r>
       <w:proofErr w:type="gramStart"/>
       <w:r>
         <w:t>An</w:t>
@@ -1236,7 +1282,6 @@
           <w:sz w:val="28"/>
           <w:szCs w:val="28"/>
         </w:rPr>
-        <w:lastRenderedPageBreak/>
         <w:t xml:space="preserve">equalizing filter </w:t>
       </w:r>
       <w:r>
@@ -1601,14 +1646,24 @@
       <w:r>
         <w:t xml:space="preserve">Figure </w:t>
       </w:r>
-      <w:fldSimple w:instr=" SEQ Figure \* ARABIC ">
-        <w:r>
-          <w:rPr>
-            <w:noProof/>
-          </w:rPr>
-          <w:t>5</w:t>
-        </w:r>
-      </w:fldSimple>
+      <w:r>
+        <w:fldChar w:fldCharType="begin"/>
+      </w:r>
+      <w:r>
+        <w:instrText xml:space="preserve"> SEQ Figure \* ARABIC </w:instrText>
+      </w:r>
+      <w:r>
+        <w:fldChar w:fldCharType="separate"/>
+      </w:r>
+      <w:r>
+        <w:rPr>
+          <w:noProof/>
+        </w:rPr>
+        <w:t>5</w:t>
+      </w:r>
+      <w:r>
+        <w:fldChar w:fldCharType="end"/>
+      </w:r>
       <w:r>
         <w:t xml:space="preserve"> </w:t>
       </w:r>
@@ -2327,7 +2382,285 @@
           <w:szCs w:val="28"/>
         </w:rPr>
         <w:br/>
-      </w:r>
+        <w:t>that no 1S</w:t>
+      </w:r>
+      <w:r>
+        <w:rPr>
+          <w:rStyle w:val="fontstyle01"/>
+          <w:sz w:val="28"/>
+          <w:szCs w:val="28"/>
+        </w:rPr>
+        <w:t>I</w:t>
+      </w:r>
+      <w:r>
+        <w:rPr>
+          <w:rStyle w:val="fontstyle01"/>
+          <w:sz w:val="28"/>
+          <w:szCs w:val="28"/>
+        </w:rPr>
+        <w:t xml:space="preserve"> occurs at the detector. He showed that the theoretical minimum system</w:t>
+      </w:r>
+      <w:r>
+        <w:rPr>
+          <w:rStyle w:val="fontstyle01"/>
+          <w:sz w:val="28"/>
+          <w:szCs w:val="28"/>
+        </w:rPr>
+        <w:t xml:space="preserve"> </w:t>
+      </w:r>
+      <w:r>
+        <w:rPr>
+          <w:rStyle w:val="fontstyle01"/>
+          <w:sz w:val="28"/>
+          <w:szCs w:val="28"/>
+        </w:rPr>
+        <w:t>bandwidth needed in order to detect Rs symbols/s, without ISI, is R</w:t>
+      </w:r>
+      <w:r>
+        <w:rPr>
+          <w:rStyle w:val="fontstyle01"/>
+          <w:sz w:val="28"/>
+          <w:szCs w:val="28"/>
+        </w:rPr>
+        <w:t>/</w:t>
+      </w:r>
+      <w:r>
+        <w:rPr>
+          <w:rStyle w:val="fontstyle01"/>
+          <w:sz w:val="28"/>
+          <w:szCs w:val="28"/>
+        </w:rPr>
+        <w:t>2 hertz. This</w:t>
+      </w:r>
+      <w:r>
+        <w:rPr>
+          <w:rStyle w:val="fontstyle01"/>
+          <w:sz w:val="28"/>
+          <w:szCs w:val="28"/>
+        </w:rPr>
+        <w:t xml:space="preserve"> </w:t>
+      </w:r>
+      <w:r>
+        <w:rPr>
+          <w:rStyle w:val="fontstyle01"/>
+          <w:sz w:val="28"/>
+          <w:szCs w:val="28"/>
+        </w:rPr>
+        <w:t xml:space="preserve">occurs when the system transfer function </w:t>
+      </w:r>
+      <w:proofErr w:type="gramStart"/>
+      <w:r>
+        <w:rPr>
+          <w:rStyle w:val="fontstyle01"/>
+          <w:sz w:val="28"/>
+          <w:szCs w:val="28"/>
+        </w:rPr>
+        <w:t>H(</w:t>
+      </w:r>
+      <w:proofErr w:type="gramEnd"/>
+      <w:r>
+        <w:rPr>
+          <w:rStyle w:val="fontstyle01"/>
+          <w:sz w:val="28"/>
+          <w:szCs w:val="28"/>
+        </w:rPr>
+        <w:t xml:space="preserve"> f ) is made rectangular, as shown in</w:t>
+      </w:r>
+      <w:r>
+        <w:rPr>
+          <w:rStyle w:val="fontstyle01"/>
+          <w:sz w:val="28"/>
+          <w:szCs w:val="28"/>
+        </w:rPr>
+        <w:t xml:space="preserve"> Figure 6</w:t>
+      </w:r>
+      <w:r>
+        <w:rPr>
+          <w:rStyle w:val="fontstyle01"/>
+          <w:sz w:val="28"/>
+          <w:szCs w:val="28"/>
+        </w:rPr>
+        <w:t>a. For baseband systems, when H( f ) is such a filter with single-sided</w:t>
+      </w:r>
+      <w:r>
+        <w:rPr>
+          <w:rStyle w:val="fontstyle01"/>
+          <w:sz w:val="28"/>
+          <w:szCs w:val="28"/>
+        </w:rPr>
+        <w:t xml:space="preserve"> </w:t>
+      </w:r>
+      <w:r>
+        <w:rPr>
+          <w:rStyle w:val="fontstyle01"/>
+          <w:sz w:val="28"/>
+          <w:szCs w:val="28"/>
+        </w:rPr>
+        <w:t>bandwidth 1/2</w:t>
+      </w:r>
+      <w:r>
+        <w:rPr>
+          <w:rStyle w:val="fontstyle01"/>
+          <w:sz w:val="28"/>
+          <w:szCs w:val="28"/>
+        </w:rPr>
+        <w:t>T</w:t>
+      </w:r>
+      <w:r>
+        <w:rPr>
+          <w:rStyle w:val="fontstyle01"/>
+          <w:sz w:val="28"/>
+          <w:szCs w:val="28"/>
+        </w:rPr>
+        <w:t xml:space="preserve"> (the ideal Nyquist filter ), its impulse response, the inverse Fourier</w:t>
+      </w:r>
+      <w:r>
+        <w:rPr>
+          <w:rStyle w:val="fontstyle01"/>
+          <w:sz w:val="28"/>
+          <w:szCs w:val="28"/>
+        </w:rPr>
+        <w:t xml:space="preserve"> </w:t>
+      </w:r>
+      <w:r>
+        <w:rPr>
+          <w:rStyle w:val="fontstyle01"/>
+          <w:sz w:val="28"/>
+          <w:szCs w:val="28"/>
+        </w:rPr>
+        <w:t xml:space="preserve">transform of H( f ) is of the form </w:t>
+      </w:r>
+      <w:r>
+        <w:rPr>
+          <w:rStyle w:val="fontstyle01"/>
+          <w:sz w:val="28"/>
+          <w:szCs w:val="28"/>
+        </w:rPr>
+        <w:t xml:space="preserve"> </w:t>
+      </w:r>
+      <w:r>
+        <w:rPr>
+          <w:rStyle w:val="fontstyle01"/>
+          <w:sz w:val="28"/>
+          <w:szCs w:val="28"/>
+        </w:rPr>
+        <w:t>h</w:t>
+      </w:r>
+      <w:r>
+        <w:rPr>
+          <w:rStyle w:val="fontstyle01"/>
+          <w:sz w:val="28"/>
+          <w:szCs w:val="28"/>
+        </w:rPr>
+        <w:t>( t</w:t>
+      </w:r>
+      <w:r>
+        <w:rPr>
+          <w:rStyle w:val="fontstyle01"/>
+          <w:sz w:val="28"/>
+          <w:szCs w:val="28"/>
+        </w:rPr>
+        <w:t xml:space="preserve">) </w:t>
+      </w:r>
+      <w:r>
+        <w:rPr>
+          <w:rStyle w:val="fontstyle01"/>
+          <w:sz w:val="28"/>
+          <w:szCs w:val="28"/>
+        </w:rPr>
+        <w:t>=</w:t>
+      </w:r>
+      <w:r>
+        <w:rPr>
+          <w:rStyle w:val="fontstyle01"/>
+          <w:sz w:val="28"/>
+          <w:szCs w:val="28"/>
+        </w:rPr>
+        <w:t xml:space="preserve"> </w:t>
+      </w:r>
+      <w:proofErr w:type="spellStart"/>
+      <w:r>
+        <w:rPr>
+          <w:rStyle w:val="fontstyle01"/>
+          <w:sz w:val="28"/>
+          <w:szCs w:val="28"/>
+        </w:rPr>
+        <w:t>sinc</w:t>
+      </w:r>
+      <w:proofErr w:type="spellEnd"/>
+      <w:r>
+        <w:rPr>
+          <w:rStyle w:val="fontstyle01"/>
+          <w:sz w:val="28"/>
+          <w:szCs w:val="28"/>
+        </w:rPr>
+        <w:t xml:space="preserve"> ( t/ T ), shown in Figure</w:t>
+      </w:r>
+      <w:r>
+        <w:rPr>
+          <w:rStyle w:val="fontstyle01"/>
+          <w:sz w:val="28"/>
+          <w:szCs w:val="28"/>
+        </w:rPr>
+        <w:t xml:space="preserve"> </w:t>
+      </w:r>
+      <w:r>
+        <w:rPr>
+          <w:rStyle w:val="fontstyle01"/>
+          <w:sz w:val="28"/>
+          <w:szCs w:val="28"/>
+        </w:rPr>
+        <w:t>6b. This sine (</w:t>
+      </w:r>
+      <w:r>
+        <w:rPr>
+          <w:rStyle w:val="fontstyle01"/>
+          <w:sz w:val="28"/>
+          <w:szCs w:val="28"/>
+        </w:rPr>
+        <w:t>t/</w:t>
+      </w:r>
+      <w:r>
+        <w:rPr>
+          <w:rStyle w:val="fontstyle01"/>
+          <w:sz w:val="28"/>
+          <w:szCs w:val="28"/>
+        </w:rPr>
+        <w:t>T)</w:t>
+      </w:r>
+      <w:r>
+        <w:rPr>
+          <w:rStyle w:val="fontstyle01"/>
+          <w:sz w:val="28"/>
+          <w:szCs w:val="28"/>
+        </w:rPr>
+        <w:t xml:space="preserve"> </w:t>
+      </w:r>
+      <w:r>
+        <w:rPr>
+          <w:rStyle w:val="fontstyle01"/>
+          <w:sz w:val="28"/>
+          <w:szCs w:val="28"/>
+        </w:rPr>
+        <w:t>shaped pulse is called the ideal Nyquist pulse; its multiple</w:t>
+      </w:r>
+      <w:r>
+        <w:rPr>
+          <w:rStyle w:val="fontstyle01"/>
+          <w:sz w:val="28"/>
+          <w:szCs w:val="28"/>
+        </w:rPr>
+        <w:t xml:space="preserve"> </w:t>
+      </w:r>
+      <w:r>
+        <w:rPr>
+          <w:rStyle w:val="fontstyle01"/>
+          <w:sz w:val="28"/>
+          <w:szCs w:val="28"/>
+        </w:rPr>
+        <w:t xml:space="preserve">lobes comprise a </w:t>
+      </w:r>
+      <w:proofErr w:type="spellStart"/>
       <w:r>
         <w:rPr>
           <w:rStyle w:val="fontstyle01"/>
@@ -2335,291 +2668,6 @@
           <w:szCs w:val="28"/>
         </w:rPr>
         <w:lastRenderedPageBreak/>
-        <w:t>that no 1S</w:t>
-      </w:r>
-      <w:r>
-        <w:rPr>
-          <w:rStyle w:val="fontstyle01"/>
-          <w:sz w:val="28"/>
-          <w:szCs w:val="28"/>
-        </w:rPr>
-        <w:t>I</w:t>
-      </w:r>
-      <w:r>
-        <w:rPr>
-          <w:rStyle w:val="fontstyle01"/>
-          <w:sz w:val="28"/>
-          <w:szCs w:val="28"/>
-        </w:rPr>
-        <w:t xml:space="preserve"> occurs at the detector. He showed that the theoretical minimum system</w:t>
-      </w:r>
-      <w:r>
-        <w:rPr>
-          <w:rStyle w:val="fontstyle01"/>
-          <w:sz w:val="28"/>
-          <w:szCs w:val="28"/>
-        </w:rPr>
-        <w:t xml:space="preserve"> </w:t>
-      </w:r>
-      <w:r>
-        <w:rPr>
-          <w:rStyle w:val="fontstyle01"/>
-          <w:sz w:val="28"/>
-          <w:szCs w:val="28"/>
-        </w:rPr>
-        <w:t>bandwidth needed in order to detect Rs symbols/s, without ISI, is R</w:t>
-      </w:r>
-      <w:r>
-        <w:rPr>
-          <w:rStyle w:val="fontstyle01"/>
-          <w:sz w:val="28"/>
-          <w:szCs w:val="28"/>
-        </w:rPr>
-        <w:t>/</w:t>
-      </w:r>
-      <w:r>
-        <w:rPr>
-          <w:rStyle w:val="fontstyle01"/>
-          <w:sz w:val="28"/>
-          <w:szCs w:val="28"/>
-        </w:rPr>
-        <w:t>2 hertz. This</w:t>
-      </w:r>
-      <w:r>
-        <w:rPr>
-          <w:rStyle w:val="fontstyle01"/>
-          <w:sz w:val="28"/>
-          <w:szCs w:val="28"/>
-        </w:rPr>
-        <w:t xml:space="preserve"> </w:t>
-      </w:r>
-      <w:r>
-        <w:rPr>
-          <w:rStyle w:val="fontstyle01"/>
-          <w:sz w:val="28"/>
-          <w:szCs w:val="28"/>
-        </w:rPr>
-        <w:t xml:space="preserve">occurs when the system transfer function </w:t>
-      </w:r>
-      <w:proofErr w:type="gramStart"/>
-      <w:r>
-        <w:rPr>
-          <w:rStyle w:val="fontstyle01"/>
-          <w:sz w:val="28"/>
-          <w:szCs w:val="28"/>
-        </w:rPr>
-        <w:t>H(</w:t>
-      </w:r>
-      <w:proofErr w:type="gramEnd"/>
-      <w:r>
-        <w:rPr>
-          <w:rStyle w:val="fontstyle01"/>
-          <w:sz w:val="28"/>
-          <w:szCs w:val="28"/>
-        </w:rPr>
-        <w:t xml:space="preserve"> f ) is made rectangular, as shown in</w:t>
-      </w:r>
-      <w:r>
-        <w:rPr>
-          <w:rStyle w:val="fontstyle01"/>
-          <w:sz w:val="28"/>
-          <w:szCs w:val="28"/>
-        </w:rPr>
-        <w:t xml:space="preserve"> Figure 6</w:t>
-      </w:r>
-      <w:r>
-        <w:rPr>
-          <w:rStyle w:val="fontstyle01"/>
-          <w:sz w:val="28"/>
-          <w:szCs w:val="28"/>
-        </w:rPr>
-        <w:t>a. For baseband systems, when H( f ) is such a filter with single-sided</w:t>
-      </w:r>
-      <w:r>
-        <w:rPr>
-          <w:rStyle w:val="fontstyle01"/>
-          <w:sz w:val="28"/>
-          <w:szCs w:val="28"/>
-        </w:rPr>
-        <w:t xml:space="preserve"> </w:t>
-      </w:r>
-      <w:r>
-        <w:rPr>
-          <w:rStyle w:val="fontstyle01"/>
-          <w:sz w:val="28"/>
-          <w:szCs w:val="28"/>
-        </w:rPr>
-        <w:t>bandwidth 1/2</w:t>
-      </w:r>
-      <w:r>
-        <w:rPr>
-          <w:rStyle w:val="fontstyle01"/>
-          <w:sz w:val="28"/>
-          <w:szCs w:val="28"/>
-        </w:rPr>
-        <w:t>T</w:t>
-      </w:r>
-      <w:r>
-        <w:rPr>
-          <w:rStyle w:val="fontstyle01"/>
-          <w:sz w:val="28"/>
-          <w:szCs w:val="28"/>
-        </w:rPr>
-        <w:t xml:space="preserve"> (the ideal Nyquist filter ), its impulse response, the inverse Fourier</w:t>
-      </w:r>
-      <w:r>
-        <w:rPr>
-          <w:rStyle w:val="fontstyle01"/>
-          <w:sz w:val="28"/>
-          <w:szCs w:val="28"/>
-        </w:rPr>
-        <w:t xml:space="preserve"> </w:t>
-      </w:r>
-      <w:r>
-        <w:rPr>
-          <w:rStyle w:val="fontstyle01"/>
-          <w:sz w:val="28"/>
-          <w:szCs w:val="28"/>
-        </w:rPr>
-        <w:t xml:space="preserve">transform of H( f ) is of the form </w:t>
-      </w:r>
-      <w:r>
-        <w:rPr>
-          <w:rStyle w:val="fontstyle01"/>
-          <w:sz w:val="28"/>
-          <w:szCs w:val="28"/>
-        </w:rPr>
-        <w:t xml:space="preserve"> </w:t>
-      </w:r>
-      <w:r>
-        <w:rPr>
-          <w:rStyle w:val="fontstyle01"/>
-          <w:sz w:val="28"/>
-          <w:szCs w:val="28"/>
-        </w:rPr>
-        <w:t>h</w:t>
-      </w:r>
-      <w:r>
-        <w:rPr>
-          <w:rStyle w:val="fontstyle01"/>
-          <w:sz w:val="28"/>
-          <w:szCs w:val="28"/>
-        </w:rPr>
-        <w:t>( t</w:t>
-      </w:r>
-      <w:r>
-        <w:rPr>
-          <w:rStyle w:val="fontstyle01"/>
-          <w:sz w:val="28"/>
-          <w:szCs w:val="28"/>
-        </w:rPr>
-        <w:t xml:space="preserve">) </w:t>
-      </w:r>
-      <w:r>
-        <w:rPr>
-          <w:rStyle w:val="fontstyle01"/>
-          <w:sz w:val="28"/>
-          <w:szCs w:val="28"/>
-        </w:rPr>
-        <w:t>=</w:t>
-      </w:r>
-      <w:r>
-        <w:rPr>
-          <w:rStyle w:val="fontstyle01"/>
-          <w:sz w:val="28"/>
-          <w:szCs w:val="28"/>
-        </w:rPr>
-        <w:t xml:space="preserve"> </w:t>
-      </w:r>
-      <w:proofErr w:type="spellStart"/>
-      <w:r>
-        <w:rPr>
-          <w:rStyle w:val="fontstyle01"/>
-          <w:sz w:val="28"/>
-          <w:szCs w:val="28"/>
-        </w:rPr>
-        <w:t>sinc</w:t>
-      </w:r>
-      <w:proofErr w:type="spellEnd"/>
-      <w:r>
-        <w:rPr>
-          <w:rStyle w:val="fontstyle01"/>
-          <w:sz w:val="28"/>
-          <w:szCs w:val="28"/>
-        </w:rPr>
-        <w:t xml:space="preserve"> ( t/ T ), shown in Figure</w:t>
-      </w:r>
-      <w:r>
-        <w:rPr>
-          <w:rStyle w:val="fontstyle01"/>
-          <w:sz w:val="28"/>
-          <w:szCs w:val="28"/>
-        </w:rPr>
-        <w:t xml:space="preserve"> </w:t>
-      </w:r>
-      <w:r>
-        <w:rPr>
-          <w:rStyle w:val="fontstyle01"/>
-          <w:sz w:val="28"/>
-          <w:szCs w:val="28"/>
-        </w:rPr>
-        <w:t>6b. This sine (</w:t>
-      </w:r>
-      <w:r>
-        <w:rPr>
-          <w:rStyle w:val="fontstyle01"/>
-          <w:sz w:val="28"/>
-          <w:szCs w:val="28"/>
-        </w:rPr>
-        <w:t>t/</w:t>
-      </w:r>
-      <w:r>
-        <w:rPr>
-          <w:rStyle w:val="fontstyle01"/>
-          <w:sz w:val="28"/>
-          <w:szCs w:val="28"/>
-        </w:rPr>
-        <w:t>T)</w:t>
-      </w:r>
-      <w:r>
-        <w:rPr>
-          <w:rStyle w:val="fontstyle01"/>
-          <w:sz w:val="28"/>
-          <w:szCs w:val="28"/>
-        </w:rPr>
-        <w:t xml:space="preserve"> </w:t>
-      </w:r>
-      <w:r>
-        <w:rPr>
-          <w:rStyle w:val="fontstyle01"/>
-          <w:sz w:val="28"/>
-          <w:szCs w:val="28"/>
-        </w:rPr>
-        <w:t>shaped pulse is called the ideal Nyquist pulse; its multiple</w:t>
-      </w:r>
-      <w:r>
-        <w:rPr>
-          <w:rStyle w:val="fontstyle01"/>
-          <w:sz w:val="28"/>
-          <w:szCs w:val="28"/>
-        </w:rPr>
-        <w:t xml:space="preserve"> </w:t>
-      </w:r>
-      <w:r>
-        <w:rPr>
-          <w:rStyle w:val="fontstyle01"/>
-          <w:sz w:val="28"/>
-          <w:szCs w:val="28"/>
-        </w:rPr>
-        <w:t xml:space="preserve">lobes comprise a </w:t>
-      </w:r>
-      <w:proofErr w:type="spellStart"/>
-      <w:r>
-        <w:rPr>
-          <w:rStyle w:val="fontstyle01"/>
-          <w:sz w:val="28"/>
-          <w:szCs w:val="28"/>
-        </w:rPr>
         <w:t>mainlobe</w:t>
       </w:r>
       <w:proofErr w:type="spellEnd"/>
@@ -2994,14 +3042,24 @@
       <w:r>
         <w:t xml:space="preserve">Figure </w:t>
       </w:r>
-      <w:fldSimple w:instr=" SEQ Figure \* ARABIC ">
-        <w:r>
-          <w:rPr>
-            <w:noProof/>
-          </w:rPr>
-          <w:t>6</w:t>
-        </w:r>
-      </w:fldSimple>
+      <w:r>
+        <w:fldChar w:fldCharType="begin"/>
+      </w:r>
+      <w:r>
+        <w:instrText xml:space="preserve"> SEQ Figure \* ARABIC </w:instrText>
+      </w:r>
+      <w:r>
+        <w:fldChar w:fldCharType="separate"/>
+      </w:r>
+      <w:r>
+        <w:rPr>
+          <w:noProof/>
+        </w:rPr>
+        <w:t>6</w:t>
+      </w:r>
+      <w:r>
+        <w:fldChar w:fldCharType="end"/>
+      </w:r>
       <w:r>
         <w:t xml:space="preserve"> Nyquist channels for zero ISI. (a) Rectangular system transfer function </w:t>
       </w:r>
@@ -3091,16 +3149,7 @@
           <w:sz w:val="28"/>
           <w:szCs w:val="28"/>
         </w:rPr>
-        <w:t xml:space="preserve">can be </w:t>
-      </w:r>
-      <w:r>
-        <w:rPr>
-          <w:rStyle w:val="fontstyle01"/>
-          <w:sz w:val="28"/>
-          <w:szCs w:val="28"/>
-        </w:rPr>
-        <w:lastRenderedPageBreak/>
-        <w:t>represented</w:t>
+        <w:t>can be represented</w:t>
       </w:r>
       <w:proofErr w:type="gramEnd"/>
       <w:r>
@@ -3205,7 +3254,16 @@
           <w:sz w:val="28"/>
           <w:szCs w:val="28"/>
         </w:rPr>
-        <w:t xml:space="preserve"> that the receiving filter is often referred to as an equalizing filter, when it is configured to compensate for the distortion caused by both the transmitter and the channel. In other words, the configuration of this filter is chosen so as to optimize the composite system frequency transfer function </w:t>
+        <w:t xml:space="preserve"> that the receiving filter is often referred to as an equalizing filter, when it is configured to compensate for the distortion caused by both the transmitter </w:t>
+      </w:r>
+      <w:r>
+        <w:rPr>
+          <w:rStyle w:val="fontstyle01"/>
+          <w:sz w:val="28"/>
+          <w:szCs w:val="28"/>
+        </w:rPr>
+        <w:lastRenderedPageBreak/>
+        <w:t xml:space="preserve">and the channel. In other words, the configuration of this filter is chosen so as to optimize the composite system frequency transfer function </w:t>
       </w:r>
       <w:proofErr w:type="gramStart"/>
       <w:r>
@@ -3520,14 +3578,24 @@
       <w:r>
         <w:t xml:space="preserve">Figure </w:t>
       </w:r>
-      <w:fldSimple w:instr=" SEQ Figure \* ARABIC ">
-        <w:r>
-          <w:rPr>
-            <w:noProof/>
-          </w:rPr>
-          <w:t>7</w:t>
-        </w:r>
-      </w:fldSimple>
+      <w:r>
+        <w:fldChar w:fldCharType="begin"/>
+      </w:r>
+      <w:r>
+        <w:instrText xml:space="preserve"> SEQ Figure \* ARABIC </w:instrText>
+      </w:r>
+      <w:r>
+        <w:fldChar w:fldCharType="separate"/>
+      </w:r>
+      <w:r>
+        <w:rPr>
+          <w:noProof/>
+        </w:rPr>
+        <w:t>7</w:t>
+      </w:r>
+      <w:r>
+        <w:fldChar w:fldCharType="end"/>
+      </w:r>
       <w:r>
         <w:t xml:space="preserve"> Raised-cosine filter characteristics, (a) System transfer function, </w:t>
       </w:r>
@@ -4145,8 +4213,6 @@
         </w:rPr>
         <w:t>bandwidth, thereby allowing us to increase the signaling rate or the number of users that can simultaneously use the system. The cost is longer pulse tails, larger pulse amplitudes, and thus, greater sensitivity to timing errors.</w:t>
       </w:r>
-      <w:bookmarkStart w:id="0" w:name="_GoBack"/>
-      <w:bookmarkEnd w:id="0"/>
     </w:p>
     <w:p>
       <w:pPr>
@@ -4200,7 +4266,6 @@
         <w:ind w:left="118" w:firstLine="0"/>
       </w:pPr>
       <w:r>
-        <w:lastRenderedPageBreak/>
         <w:t>EXPERIMENTAL</w:t>
       </w:r>
       <w:r>
@@ -4252,6 +4317,7 @@
         <w:ind w:left="118" w:right="134"/>
       </w:pPr>
       <w:r>
+        <w:lastRenderedPageBreak/>
         <w:t xml:space="preserve">In this section, the performances of a </w:t>
       </w:r>
       <w:proofErr w:type="gramStart"/>
@@ -4355,14 +4421,24 @@
       <w:r>
         <w:t xml:space="preserve">Figure </w:t>
       </w:r>
-      <w:fldSimple w:instr=" SEQ Figure \* ARABIC ">
-        <w:r>
-          <w:rPr>
-            <w:noProof/>
-          </w:rPr>
-          <w:t>8</w:t>
-        </w:r>
-      </w:fldSimple>
+      <w:r>
+        <w:fldChar w:fldCharType="begin"/>
+      </w:r>
+      <w:r>
+        <w:instrText xml:space="preserve"> SEQ Figure \* ARABIC </w:instrText>
+      </w:r>
+      <w:r>
+        <w:fldChar w:fldCharType="separate"/>
+      </w:r>
+      <w:r>
+        <w:rPr>
+          <w:noProof/>
+        </w:rPr>
+        <w:t>8</w:t>
+      </w:r>
+      <w:r>
+        <w:fldChar w:fldCharType="end"/>
+      </w:r>
       <w:r>
         <w:t xml:space="preserve"> </w:t>
       </w:r>
@@ -4507,37 +4583,28 @@
           <w:sz w:val="28"/>
           <w:szCs w:val="28"/>
         </w:rPr>
-        <w:t xml:space="preserve"> the eye pattern will show a wide open eye.</w:t>
-      </w:r>
-    </w:p>
-    <w:p>
-      <w:pPr>
-        <w:rPr>
-          <w:sz w:val="28"/>
-          <w:szCs w:val="28"/>
-        </w:rPr>
-        <w:sectPr>
-          <w:headerReference w:type="even" r:id="rId17"/>
-          <w:headerReference w:type="default" r:id="rId18"/>
-          <w:pgSz w:w="12240" w:h="15840"/>
-          <w:pgMar w:top="1260" w:right="1280" w:bottom="1170" w:left="1300" w:header="886" w:footer="0" w:gutter="0"/>
-          <w:cols w:space="720"/>
-        </w:sectPr>
-      </w:pPr>
-    </w:p>
-    <w:p>
-      <w:pPr>
-        <w:rPr>
-          <w:sz w:val="28"/>
-          <w:szCs w:val="28"/>
-        </w:rPr>
-      </w:pPr>
-      <w:r>
-        <w:rPr>
-          <w:sz w:val="28"/>
-          <w:szCs w:val="28"/>
-        </w:rPr>
-        <w:lastRenderedPageBreak/>
+        <w:t xml:space="preserve"> the eye pa</w:t>
+      </w:r>
+      <w:r>
+        <w:rPr>
+          <w:sz w:val="28"/>
+          <w:szCs w:val="28"/>
+        </w:rPr>
+        <w:t>ttern will show a wide open eye.</w:t>
+      </w:r>
+    </w:p>
+    <w:p>
+      <w:pPr>
+        <w:rPr>
+          <w:sz w:val="28"/>
+          <w:szCs w:val="28"/>
+        </w:rPr>
+      </w:pPr>
+      <w:r>
+        <w:rPr>
+          <w:sz w:val="28"/>
+          <w:szCs w:val="28"/>
+        </w:rPr>
         <w:t xml:space="preserve">The channel model includes a noise adder and a LPF bandwidth limiter. The additive white Gaussian noise (AWGN) block adds a random noise with the power PN to the input NRZ signal with the power PS = 1W. The parameter that </w:t>
       </w:r>
       <w:proofErr w:type="gramStart"/>
@@ -4654,6 +4721,7 @@
         <w:ind w:left="118" w:firstLine="0"/>
       </w:pPr>
       <w:r>
+        <w:lastRenderedPageBreak/>
         <w:t>SIMULATION</w:t>
       </w:r>
       <w:r>
@@ -4678,15 +4746,7 @@
           <w:sz w:val="28"/>
           <w:szCs w:val="28"/>
         </w:rPr>
-        <w:t xml:space="preserve">Download the Matlab/Simulink files from the </w:t>
-      </w:r>
-      <w:proofErr w:type="gramStart"/>
-      <w:r>
-        <w:rPr>
-          <w:sz w:val="28"/>
-          <w:szCs w:val="28"/>
-        </w:rPr>
-        <w:t>website</w:t>
+        <w:t>Download the Matlab/Simulink files from the website</w:t>
       </w:r>
       <w:r>
         <w:rPr>
@@ -4695,20 +4755,29 @@
         </w:rPr>
         <w:t xml:space="preserve"> </w:t>
       </w:r>
-      <w:r>
-        <w:rPr>
-          <w:sz w:val="28"/>
-          <w:szCs w:val="28"/>
-        </w:rPr>
-        <w:t>.</w:t>
-      </w:r>
-      <w:proofErr w:type="gramEnd"/>
-      <w:r>
-        <w:rPr>
-          <w:sz w:val="28"/>
-          <w:szCs w:val="28"/>
-        </w:rPr>
-        <w:t xml:space="preserve"> Copy the content of the downloaded archive into the folder MATLAB/Work (or the corresponding working directory). Open Matlab using the icon placed on the desktop.</w:t>
+      <w:hyperlink r:id="rId17" w:history="1">
+        <w:r>
+          <w:rPr>
+            <w:rStyle w:val="Hyperlink"/>
+          </w:rPr>
+          <w:t>https://github.com/ahmedsaleh99/ISI-LAB</w:t>
+        </w:r>
+      </w:hyperlink>
+      <w:r>
+        <w:rPr>
+          <w:sz w:val="28"/>
+          <w:szCs w:val="28"/>
+        </w:rPr>
+        <w:t xml:space="preserve">  </w:t>
+      </w:r>
+      <w:bookmarkStart w:id="0" w:name="_GoBack"/>
+      <w:bookmarkEnd w:id="0"/>
+      <w:r>
+        <w:rPr>
+          <w:sz w:val="28"/>
+          <w:szCs w:val="28"/>
+        </w:rPr>
+        <w:t>Copy the content of the downloaded archive into the folder MATLAB/Work (or the corresponding working directory). Open Matlab using the icon placed on the desktop.</w:t>
       </w:r>
     </w:p>
     <w:p>
@@ -5107,6 +5176,8 @@
           <w:sz w:val="24"/>
         </w:rPr>
         <w:sectPr>
+          <w:headerReference w:type="even" r:id="rId18"/>
+          <w:headerReference w:type="default" r:id="rId19"/>
           <w:pgSz w:w="12240" w:h="15840"/>
           <w:pgMar w:top="1260" w:right="1280" w:bottom="280" w:left="1300" w:header="886" w:footer="0" w:gutter="0"/>
           <w:cols w:space="720"/>
@@ -5694,7 +5765,7 @@
       </w:r>
     </w:p>
     <w:sectPr>
-      <w:headerReference w:type="even" r:id="rId19"/>
+      <w:headerReference w:type="even" r:id="rId20"/>
       <w:pgSz w:w="12240" w:h="15840"/>
       <w:pgMar w:top="1260" w:right="1280" w:bottom="280" w:left="1300" w:header="886" w:footer="0" w:gutter="0"/>
       <w:cols w:space="720"/>
@@ -6596,10 +6667,6 @@
         </mc:Choice>
         <mc:Fallback>
           <w:pict>
-            <v:shapetype id="_x0000_t202" coordsize="21600,21600" o:spt="202" path="m,l,21600r21600,l21600,xe">
-              <v:stroke joinstyle="miter"/>
-              <v:path gradientshapeok="t" o:connecttype="rect"/>
-            </v:shapetype>
             <v:shape id="Text Box 9" o:spid="_x0000_s1029" type="#_x0000_t202" style="position:absolute;margin-left:527.1pt;margin-top:43.4pt;width:16pt;height:14pt;z-index:-11152;visibility:visible;mso-wrap-style:square;mso-width-percent:0;mso-height-percent:0;mso-wrap-distance-left:9pt;mso-wrap-distance-top:0;mso-wrap-distance-right:9pt;mso-wrap-distance-bottom:0;mso-position-horizontal:absolute;mso-position-horizontal-relative:page;mso-position-vertical:absolute;mso-position-vertical-relative:page;mso-width-percent:0;mso-height-percent:0;mso-width-relative:page;mso-height-relative:page;v-text-anchor:top" o:gfxdata="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" filled="f" stroked="f">
               <v:textbox inset="0,0,0,0">
                 <w:txbxContent>
@@ -8248,6 +8315,18 @@
       <w:szCs w:val="34"/>
     </w:rPr>
   </w:style>
+  <w:style w:type="character" w:styleId="Hyperlink">
+    <w:name w:val="Hyperlink"/>
+    <w:basedOn w:val="DefaultParagraphFont"/>
+    <w:uiPriority w:val="99"/>
+    <w:semiHidden/>
+    <w:unhideWhenUsed/>
+    <w:rsid w:val="00122CE0"/>
+    <w:rPr>
+      <w:color w:val="0000FF"/>
+      <w:u w:val="single"/>
+    </w:rPr>
+  </w:style>
 </w:styles>
 </file>
 

</xml_diff>